<commit_message>
modifica css di alcune pagine web, creazione della pagina "proposte" senza la creazione e la modifica di esse +diari
</commit_message>
<xml_diff>
--- a/Progettazione2/Diari/02_lupica_andrea_diario_2017-02-01.docx
+++ b/Progettazione2/Diari/02_lupica_andrea_diario_2017-02-01.docx
@@ -184,7 +184,41 @@
                 <w:noProof/>
                 <w:lang w:eastAsia="it-CH"/>
               </w:rPr>
-              <w:t>do non ci sono pianificazione venisse vista la barra di ricerca e il label di informazione. Ora nel momento in cui non vi sono presentazione viene visto solamente il titolo della pagine e un label di informazione che avvisa l’utente informandolo che non ci sono pianificazioni in questo modo.</w:t>
+              <w:t>do non ci sono pianificazion</w:t>
+            </w:r>
+            <w:r>
+              <w:rPr>
+                <w:b w:val="0"/>
+                <w:noProof/>
+                <w:lang w:eastAsia="it-CH"/>
+              </w:rPr>
+              <w:t>i</w:t>
+            </w:r>
+            <w:bookmarkStart w:id="0" w:name="_GoBack"/>
+            <w:bookmarkEnd w:id="0"/>
+            <w:r>
+              <w:rPr>
+                <w:b w:val="0"/>
+                <w:noProof/>
+                <w:lang w:eastAsia="it-CH"/>
+              </w:rPr>
+              <w:t xml:space="preserve"> venisse vista la barra di ricerca e il label di informazione. Ora nel momento in cui non vi sono </w:t>
+            </w:r>
+            <w:r>
+              <w:rPr>
+                <w:b w:val="0"/>
+                <w:noProof/>
+                <w:lang w:eastAsia="it-CH"/>
+              </w:rPr>
+              <w:t>pianificazioni</w:t>
+            </w:r>
+            <w:r>
+              <w:rPr>
+                <w:b w:val="0"/>
+                <w:noProof/>
+                <w:lang w:eastAsia="it-CH"/>
+              </w:rPr>
+              <w:t xml:space="preserve"> viene visto solamente il titolo della pagine e un label di informazione che avvisa l’utente informandolo che non ci sono pianificazioni in questo modo.</w:t>
             </w:r>
           </w:p>
           <w:p>
@@ -272,17 +306,7 @@
                 <w:noProof/>
                 <w:lang w:eastAsia="it-CH"/>
               </w:rPr>
-              <w:t>Dopodiché ho aggiustato i bottoni di menu e exit in modo tale che fossero sulla stessa</w:t>
-            </w:r>
-            <w:bookmarkStart w:id="0" w:name="_GoBack"/>
-            <w:bookmarkEnd w:id="0"/>
-            <w:r>
-              <w:rPr>
-                <w:b w:val="0"/>
-                <w:noProof/>
-                <w:lang w:eastAsia="it-CH"/>
-              </w:rPr>
-              <w:t xml:space="preserve"> linea con il titolo .</w:t>
+              <w:t>Dopodiché ho aggiustato i bottoni di menu e exit in modo tale che fossero sulla stessa linea con il titolo .</w:t>
             </w:r>
           </w:p>
           <w:p>
@@ -626,18 +650,13 @@
       <w:sdtEndPr/>
       <w:sdtContent>
         <w:r>
-          <w:t xml:space="preserve">Nome </w:t>
-        </w:r>
-        <w:proofErr w:type="gramStart"/>
-        <w:r>
-          <w:t>Progetto:</w:t>
+          <w:t>Nome Progetto:</w:t>
         </w:r>
       </w:sdtContent>
     </w:sdt>
     <w:r>
       <w:tab/>
     </w:r>
-    <w:proofErr w:type="gramEnd"/>
     <w:r>
       <w:t xml:space="preserve">Estensione </w:t>
     </w:r>
@@ -4150,6 +4169,7 @@
     <w:rsid w:val="00A1514F"/>
     <w:rsid w:val="00A352DF"/>
     <w:rsid w:val="00A672EE"/>
+    <w:rsid w:val="00A73135"/>
     <w:rsid w:val="00A948D8"/>
     <w:rsid w:val="00A97259"/>
     <w:rsid w:val="00AC4702"/>
@@ -4981,7 +5001,7 @@
 </file>
 
 <file path=customXml/itemProps1.xml><?xml version="1.0" encoding="utf-8"?>
-<ds:datastoreItem xmlns:ds="http://schemas.openxmlformats.org/officeDocument/2006/customXml" ds:itemID="{7B318E1E-FB53-4AEE-9FB4-143981833141}">
+<ds:datastoreItem xmlns:ds="http://schemas.openxmlformats.org/officeDocument/2006/customXml" ds:itemID="{7B3D677E-7114-4BB9-AF1D-7DC302F06F68}">
   <ds:schemaRefs>
     <ds:schemaRef ds:uri="http://schemas.openxmlformats.org/officeDocument/2006/bibliography"/>
   </ds:schemaRefs>

</xml_diff>